<commit_message>
Adjusted slides for Class 4
</commit_message>
<xml_diff>
--- a/class04w.docx
+++ b/class04w.docx
@@ -3937,7 +3937,19 @@
         <w:rPr>
           <w:rStyle w:val="NormalTok"/>
         </w:rPr>
-        <w:t xml:space="preserve">(height_in)) </w:t>
+        <w:t xml:space="preserve">(</w:t>
+      </w:r>
+      <w:r>
+        <w:rPr>
+          <w:rStyle w:val="AttributeTok"/>
+        </w:rPr>
+        <w:t xml:space="preserve">x =</w:t>
+      </w:r>
+      <w:r>
+        <w:rPr>
+          <w:rStyle w:val="NormalTok"/>
+        </w:rPr>
+        <w:t xml:space="preserve"> height_in)) </w:t>
       </w:r>
       <w:r>
         <w:rPr>
@@ -4776,7 +4788,19 @@
         <w:rPr>
           <w:rStyle w:val="NormalTok"/>
         </w:rPr>
-        <w:t xml:space="preserve">(haircut)) </w:t>
+        <w:t xml:space="preserve">(</w:t>
+      </w:r>
+      <w:r>
+        <w:rPr>
+          <w:rStyle w:val="AttributeTok"/>
+        </w:rPr>
+        <w:t xml:space="preserve">x =</w:t>
+      </w:r>
+      <w:r>
+        <w:rPr>
+          <w:rStyle w:val="NormalTok"/>
+        </w:rPr>
+        <w:t xml:space="preserve"> haircut)) </w:t>
       </w:r>
       <w:r>
         <w:rPr>
@@ -10144,22 +10168,13 @@
       </w:r>
     </w:p>
     <w:bookmarkEnd w:id="81"/>
-    <w:bookmarkStart w:id="82" w:name="summarizing-our-model-mod1"/>
+    <w:bookmarkStart w:id="82" w:name="summarizing-our-model"/>
     <w:p>
       <w:pPr>
         <w:pStyle w:val="Heading2"/>
       </w:pPr>
       <w:r>
         <w:t xml:space="preserve">Summarizing our model</w:t>
-      </w:r>
-      <w:r>
-        <w:t xml:space="preserve"> </w:t>
-      </w:r>
-      <w:r>
-        <w:rPr>
-          <w:rStyle w:val="VerbatimChar"/>
-        </w:rPr>
-        <w:t xml:space="preserve">mod1</w:t>
       </w:r>
     </w:p>
     <w:p>

</xml_diff>